<commit_message>
Updated report with graphs and data
</commit_message>
<xml_diff>
--- a/CSCI652projonereport.docx
+++ b/CSCI652projonereport.docx
@@ -22,22 +22,7 @@
       </w:r>
       <w:r>
         <w:tab/>
-      </w:r>
-      <w:proofErr w:type="spellStart"/>
-      <w:r>
-        <w:t>Kleo</w:t>
-      </w:r>
-      <w:proofErr w:type="spellEnd"/>
-      <w:r>
-        <w:t xml:space="preserve"> </w:t>
-      </w:r>
-      <w:proofErr w:type="spellStart"/>
-      <w:r>
-        <w:t>Bano</w:t>
-      </w:r>
-      <w:proofErr w:type="spellEnd"/>
-      <w:r>
-        <w:t xml:space="preserve"> Z</w:t>
+        <w:t>Kleo Bano Z</w:t>
       </w:r>
       <w:r>
         <w:t>1940978</w:t>
@@ -92,14 +77,7 @@
       </w:r>
       <w:r>
         <w:tab/>
-      </w:r>
-      <w:proofErr w:type="spellStart"/>
-      <w:r>
-        <w:t>Kleo</w:t>
-      </w:r>
-      <w:proofErr w:type="spellEnd"/>
-      <w:r>
-        <w:t xml:space="preserve"> - </w:t>
+        <w:t xml:space="preserve">Kleo - </w:t>
       </w:r>
       <w:r>
         <w:t>design of the program, implementation/debugging/documentation</w:t>
@@ -120,13 +98,7 @@
         <w:t>design of the program, implementation/debugging/documentation</w:t>
       </w:r>
       <w:r>
-        <w:t xml:space="preserve"> </w:t>
-      </w:r>
-      <w:r>
-        <w:t>25</w:t>
-      </w:r>
-      <w:r>
-        <w:t xml:space="preserve"> %</w:t>
+        <w:t xml:space="preserve"> 25 %</w:t>
       </w:r>
     </w:p>
     <w:p>
@@ -1507,6 +1479,76 @@
       </w:r>
       <w:r>
         <w:t xml:space="preserve"> the substitution rate shows</w:t>
+      </w:r>
+      <w:r>
+        <w:t xml:space="preserve"> that humans have less differences in bases with chimpanzees, which further supports that they are homologous. Humans and chimpanzees have a substitution rate of 1.57%, which is considerably less than humans and rats 30.78% and humans and cats 25.83</w:t>
+      </w:r>
+      <w:r>
+        <w:t>% respectively.</w:t>
+      </w:r>
+    </w:p>
+    <w:p>
+      <w:r>
+        <w:rPr>
+          <w:noProof/>
+        </w:rPr>
+        <w:lastRenderedPageBreak/>
+        <w:drawing>
+          <wp:inline distT="0" distB="0" distL="0" distR="0" wp14:anchorId="37D21905" wp14:editId="01E15805">
+            <wp:extent cx="5486400" cy="3200400"/>
+            <wp:effectExtent l="0" t="0" r="0" b="0"/>
+            <wp:docPr id="1136170794" name="Chart 1"/>
+            <wp:cNvGraphicFramePr/>
+            <a:graphic xmlns:a="http://schemas.openxmlformats.org/drawingml/2006/main">
+              <a:graphicData uri="http://schemas.openxmlformats.org/drawingml/2006/chart">
+                <c:chart xmlns:c="http://schemas.openxmlformats.org/drawingml/2006/chart" xmlns:r="http://schemas.openxmlformats.org/officeDocument/2006/relationships" r:id="rId4"/>
+              </a:graphicData>
+            </a:graphic>
+          </wp:inline>
+        </w:drawing>
+      </w:r>
+    </w:p>
+    <w:p/>
+    <w:p/>
+    <w:p>
+      <w:r>
+        <w:t xml:space="preserve">The transition over transversion rates for substitutions shows humans and chimpanzees </w:t>
+      </w:r>
+      <w:r>
+        <w:t>have ~</w:t>
+      </w:r>
+      <w:r>
+        <w:t>2</w:t>
+      </w:r>
+      <w:r>
+        <w:t>.18</w:t>
+      </w:r>
+      <w:r>
+        <w:t xml:space="preserve"> times the number of transitions compared to transversions. Transitions are substitutions of similar shaped bases, while transversions are substitutions of different shaped bases. This means humans and chimpanzees have many more similar base substitutions than different base substitutions.</w:t>
+      </w:r>
+      <w:r>
+        <w:t xml:space="preserve"> This is followed by transition over transversion rates of humans and cats with ~1.59 and humans and rats with ~1.47.</w:t>
+      </w:r>
+    </w:p>
+    <w:p/>
+    <w:p>
+      <w:r>
+        <w:rPr>
+          <w:noProof/>
+        </w:rPr>
+        <w:drawing>
+          <wp:inline distT="0" distB="0" distL="0" distR="0" wp14:anchorId="5548D77C" wp14:editId="30D7EE43">
+            <wp:extent cx="5486400" cy="3200400"/>
+            <wp:effectExtent l="0" t="0" r="0" b="0"/>
+            <wp:docPr id="240632242" name="Chart 2"/>
+            <wp:cNvGraphicFramePr/>
+            <a:graphic xmlns:a="http://schemas.openxmlformats.org/drawingml/2006/main">
+              <a:graphicData uri="http://schemas.openxmlformats.org/drawingml/2006/chart">
+                <c:chart xmlns:c="http://schemas.openxmlformats.org/drawingml/2006/chart" xmlns:r="http://schemas.openxmlformats.org/officeDocument/2006/relationships" r:id="rId5"/>
+              </a:graphicData>
+            </a:graphic>
+          </wp:inline>
+        </w:drawing>
       </w:r>
     </w:p>
     <w:sectPr>
@@ -1960,6 +2002,1782 @@
 </w:styles>
 </file>
 
+<file path=word/charts/chart1.xml><?xml version="1.0" encoding="utf-8"?>
+<c:chartSpace xmlns:c="http://schemas.openxmlformats.org/drawingml/2006/chart" xmlns:a="http://schemas.openxmlformats.org/drawingml/2006/main" xmlns:r="http://schemas.openxmlformats.org/officeDocument/2006/relationships" xmlns:c16r2="http://schemas.microsoft.com/office/drawing/2015/06/chart">
+  <c:date1904 val="0"/>
+  <c:lang val="en-US"/>
+  <c:roundedCorners val="0"/>
+  <mc:AlternateContent xmlns:mc="http://schemas.openxmlformats.org/markup-compatibility/2006">
+    <mc:Choice xmlns:c14="http://schemas.microsoft.com/office/drawing/2007/8/2/chart" Requires="c14">
+      <c14:style val="102"/>
+    </mc:Choice>
+    <mc:Fallback>
+      <c:style val="2"/>
+    </mc:Fallback>
+  </mc:AlternateContent>
+  <c:chart>
+    <c:title>
+      <c:overlay val="0"/>
+      <c:spPr>
+        <a:noFill/>
+        <a:ln>
+          <a:noFill/>
+        </a:ln>
+        <a:effectLst/>
+      </c:spPr>
+      <c:txPr>
+        <a:bodyPr rot="0" spcFirstLastPara="1" vertOverflow="ellipsis" vert="horz" wrap="square" anchor="ctr" anchorCtr="1"/>
+        <a:lstStyle/>
+        <a:p>
+          <a:pPr>
+            <a:defRPr sz="1400" b="0" i="0" u="none" strike="noStrike" kern="1200" spc="0" baseline="0">
+              <a:solidFill>
+                <a:schemeClr val="tx1">
+                  <a:lumMod val="65000"/>
+                  <a:lumOff val="35000"/>
+                </a:schemeClr>
+              </a:solidFill>
+              <a:latin typeface="+mn-lt"/>
+              <a:ea typeface="+mn-ea"/>
+              <a:cs typeface="+mn-cs"/>
+            </a:defRPr>
+          </a:pPr>
+          <a:endParaRPr lang="en-US"/>
+        </a:p>
+      </c:txPr>
+    </c:title>
+    <c:autoTitleDeleted val="0"/>
+    <c:plotArea>
+      <c:layout/>
+      <c:barChart>
+        <c:barDir val="col"/>
+        <c:grouping val="clustered"/>
+        <c:varyColors val="0"/>
+        <c:ser>
+          <c:idx val="0"/>
+          <c:order val="0"/>
+          <c:tx>
+            <c:strRef>
+              <c:f>Sheet1!$B$1</c:f>
+              <c:strCache>
+                <c:ptCount val="1"/>
+                <c:pt idx="0">
+                  <c:v>Substitution Rate</c:v>
+                </c:pt>
+              </c:strCache>
+            </c:strRef>
+          </c:tx>
+          <c:spPr>
+            <a:solidFill>
+              <a:schemeClr val="accent1"/>
+            </a:solidFill>
+            <a:ln>
+              <a:noFill/>
+            </a:ln>
+            <a:effectLst/>
+          </c:spPr>
+          <c:invertIfNegative val="0"/>
+          <c:dLbls>
+            <c:spPr>
+              <a:noFill/>
+              <a:ln>
+                <a:noFill/>
+              </a:ln>
+              <a:effectLst/>
+            </c:spPr>
+            <c:txPr>
+              <a:bodyPr rot="0" spcFirstLastPara="1" vertOverflow="ellipsis" vert="horz" wrap="square" lIns="38100" tIns="19050" rIns="38100" bIns="19050" anchor="ctr" anchorCtr="1">
+                <a:spAutoFit/>
+              </a:bodyPr>
+              <a:lstStyle/>
+              <a:p>
+                <a:pPr>
+                  <a:defRPr sz="900" b="0" i="0" u="none" strike="noStrike" kern="1200" baseline="0">
+                    <a:solidFill>
+                      <a:schemeClr val="tx1">
+                        <a:lumMod val="75000"/>
+                        <a:lumOff val="25000"/>
+                      </a:schemeClr>
+                    </a:solidFill>
+                    <a:latin typeface="+mn-lt"/>
+                    <a:ea typeface="+mn-ea"/>
+                    <a:cs typeface="+mn-cs"/>
+                  </a:defRPr>
+                </a:pPr>
+                <a:endParaRPr lang="en-US"/>
+              </a:p>
+            </c:txPr>
+            <c:dLblPos val="outEnd"/>
+            <c:showLegendKey val="0"/>
+            <c:showVal val="1"/>
+            <c:showCatName val="0"/>
+            <c:showSerName val="0"/>
+            <c:showPercent val="0"/>
+            <c:showBubbleSize val="0"/>
+            <c:showLeaderLines val="0"/>
+            <c:extLst>
+              <c:ext xmlns:c15="http://schemas.microsoft.com/office/drawing/2012/chart" uri="{CE6537A1-D6FC-4f65-9D91-7224C49458BB}">
+                <c15:showLeaderLines val="1"/>
+                <c15:leaderLines>
+                  <c:spPr>
+                    <a:ln w="9525" cap="flat" cmpd="sng" algn="ctr">
+                      <a:solidFill>
+                        <a:schemeClr val="tx1">
+                          <a:lumMod val="35000"/>
+                          <a:lumOff val="65000"/>
+                        </a:schemeClr>
+                      </a:solidFill>
+                      <a:round/>
+                    </a:ln>
+                    <a:effectLst/>
+                  </c:spPr>
+                </c15:leaderLines>
+              </c:ext>
+            </c:extLst>
+          </c:dLbls>
+          <c:cat>
+            <c:strRef>
+              <c:f>Sheet1!$A$2:$A$4</c:f>
+              <c:strCache>
+                <c:ptCount val="3"/>
+                <c:pt idx="0">
+                  <c:v>Human-Rat</c:v>
+                </c:pt>
+                <c:pt idx="1">
+                  <c:v>Human-Cat</c:v>
+                </c:pt>
+                <c:pt idx="2">
+                  <c:v>Human-Chimpanzee</c:v>
+                </c:pt>
+              </c:strCache>
+            </c:strRef>
+          </c:cat>
+          <c:val>
+            <c:numRef>
+              <c:f>Sheet1!$B$2:$B$4</c:f>
+              <c:numCache>
+                <c:formatCode>General</c:formatCode>
+                <c:ptCount val="3"/>
+                <c:pt idx="0">
+                  <c:v>0.3077699447039316</c:v>
+                </c:pt>
+                <c:pt idx="1">
+                  <c:v>0.25833532519973756</c:v>
+                </c:pt>
+                <c:pt idx="2">
+                  <c:v>1.5727256393958736E-2</c:v>
+                </c:pt>
+              </c:numCache>
+            </c:numRef>
+          </c:val>
+          <c:extLst>
+            <c:ext xmlns:c16="http://schemas.microsoft.com/office/drawing/2014/chart" uri="{C3380CC4-5D6E-409C-BE32-E72D297353CC}">
+              <c16:uniqueId val="{00000000-2557-4595-815E-6F3555AACF53}"/>
+            </c:ext>
+          </c:extLst>
+        </c:ser>
+        <c:dLbls>
+          <c:dLblPos val="outEnd"/>
+          <c:showLegendKey val="0"/>
+          <c:showVal val="1"/>
+          <c:showCatName val="0"/>
+          <c:showSerName val="0"/>
+          <c:showPercent val="0"/>
+          <c:showBubbleSize val="0"/>
+        </c:dLbls>
+        <c:gapWidth val="219"/>
+        <c:overlap val="-27"/>
+        <c:axId val="700237888"/>
+        <c:axId val="1939106112"/>
+      </c:barChart>
+      <c:catAx>
+        <c:axId val="700237888"/>
+        <c:scaling>
+          <c:orientation val="minMax"/>
+        </c:scaling>
+        <c:delete val="0"/>
+        <c:axPos val="b"/>
+        <c:numFmt formatCode="General" sourceLinked="1"/>
+        <c:majorTickMark val="none"/>
+        <c:minorTickMark val="none"/>
+        <c:tickLblPos val="nextTo"/>
+        <c:spPr>
+          <a:noFill/>
+          <a:ln w="9525" cap="flat" cmpd="sng" algn="ctr">
+            <a:solidFill>
+              <a:schemeClr val="tx1">
+                <a:lumMod val="15000"/>
+                <a:lumOff val="85000"/>
+              </a:schemeClr>
+            </a:solidFill>
+            <a:round/>
+          </a:ln>
+          <a:effectLst/>
+        </c:spPr>
+        <c:txPr>
+          <a:bodyPr rot="-60000000" spcFirstLastPara="1" vertOverflow="ellipsis" vert="horz" wrap="square" anchor="ctr" anchorCtr="1"/>
+          <a:lstStyle/>
+          <a:p>
+            <a:pPr>
+              <a:defRPr sz="900" b="0" i="0" u="none" strike="noStrike" kern="1200" baseline="0">
+                <a:solidFill>
+                  <a:schemeClr val="tx1">
+                    <a:lumMod val="65000"/>
+                    <a:lumOff val="35000"/>
+                  </a:schemeClr>
+                </a:solidFill>
+                <a:latin typeface="+mn-lt"/>
+                <a:ea typeface="+mn-ea"/>
+                <a:cs typeface="+mn-cs"/>
+              </a:defRPr>
+            </a:pPr>
+            <a:endParaRPr lang="en-US"/>
+          </a:p>
+        </c:txPr>
+        <c:crossAx val="1939106112"/>
+        <c:crosses val="autoZero"/>
+        <c:auto val="1"/>
+        <c:lblAlgn val="ctr"/>
+        <c:lblOffset val="100"/>
+        <c:noMultiLvlLbl val="0"/>
+      </c:catAx>
+      <c:valAx>
+        <c:axId val="1939106112"/>
+        <c:scaling>
+          <c:orientation val="minMax"/>
+        </c:scaling>
+        <c:delete val="0"/>
+        <c:axPos val="l"/>
+        <c:majorGridlines>
+          <c:spPr>
+            <a:ln w="9525" cap="flat" cmpd="sng" algn="ctr">
+              <a:solidFill>
+                <a:schemeClr val="tx1">
+                  <a:lumMod val="15000"/>
+                  <a:lumOff val="85000"/>
+                </a:schemeClr>
+              </a:solidFill>
+              <a:round/>
+            </a:ln>
+            <a:effectLst/>
+          </c:spPr>
+        </c:majorGridlines>
+        <c:numFmt formatCode="General" sourceLinked="1"/>
+        <c:majorTickMark val="none"/>
+        <c:minorTickMark val="none"/>
+        <c:tickLblPos val="nextTo"/>
+        <c:spPr>
+          <a:noFill/>
+          <a:ln>
+            <a:noFill/>
+          </a:ln>
+          <a:effectLst/>
+        </c:spPr>
+        <c:txPr>
+          <a:bodyPr rot="-60000000" spcFirstLastPara="1" vertOverflow="ellipsis" vert="horz" wrap="square" anchor="ctr" anchorCtr="1"/>
+          <a:lstStyle/>
+          <a:p>
+            <a:pPr>
+              <a:defRPr sz="900" b="0" i="0" u="none" strike="noStrike" kern="1200" baseline="0">
+                <a:solidFill>
+                  <a:schemeClr val="tx1">
+                    <a:lumMod val="65000"/>
+                    <a:lumOff val="35000"/>
+                  </a:schemeClr>
+                </a:solidFill>
+                <a:latin typeface="+mn-lt"/>
+                <a:ea typeface="+mn-ea"/>
+                <a:cs typeface="+mn-cs"/>
+              </a:defRPr>
+            </a:pPr>
+            <a:endParaRPr lang="en-US"/>
+          </a:p>
+        </c:txPr>
+        <c:crossAx val="700237888"/>
+        <c:crosses val="autoZero"/>
+        <c:crossBetween val="between"/>
+      </c:valAx>
+      <c:spPr>
+        <a:noFill/>
+        <a:ln>
+          <a:noFill/>
+        </a:ln>
+        <a:effectLst/>
+      </c:spPr>
+    </c:plotArea>
+    <c:plotVisOnly val="1"/>
+    <c:dispBlanksAs val="gap"/>
+    <c:extLst>
+      <c:ext xmlns:c16r3="http://schemas.microsoft.com/office/drawing/2017/03/chart" uri="{56B9EC1D-385E-4148-901F-78D8002777C0}">
+        <c16r3:dataDisplayOptions16>
+          <c16r3:dispNaAsBlank val="1"/>
+        </c16r3:dataDisplayOptions16>
+      </c:ext>
+    </c:extLst>
+    <c:showDLblsOverMax val="0"/>
+  </c:chart>
+  <c:spPr>
+    <a:solidFill>
+      <a:schemeClr val="bg1"/>
+    </a:solidFill>
+    <a:ln w="9525" cap="flat" cmpd="sng" algn="ctr">
+      <a:solidFill>
+        <a:schemeClr val="tx1">
+          <a:lumMod val="15000"/>
+          <a:lumOff val="85000"/>
+        </a:schemeClr>
+      </a:solidFill>
+      <a:round/>
+    </a:ln>
+    <a:effectLst/>
+  </c:spPr>
+  <c:txPr>
+    <a:bodyPr/>
+    <a:lstStyle/>
+    <a:p>
+      <a:pPr>
+        <a:defRPr/>
+      </a:pPr>
+      <a:endParaRPr lang="en-US"/>
+    </a:p>
+  </c:txPr>
+  <c:externalData r:id="rId3">
+    <c:autoUpdate val="0"/>
+  </c:externalData>
+</c:chartSpace>
+</file>
+
+<file path=word/charts/chart2.xml><?xml version="1.0" encoding="utf-8"?>
+<c:chartSpace xmlns:c="http://schemas.openxmlformats.org/drawingml/2006/chart" xmlns:a="http://schemas.openxmlformats.org/drawingml/2006/main" xmlns:r="http://schemas.openxmlformats.org/officeDocument/2006/relationships" xmlns:c16r2="http://schemas.microsoft.com/office/drawing/2015/06/chart">
+  <c:date1904 val="0"/>
+  <c:lang val="en-US"/>
+  <c:roundedCorners val="0"/>
+  <mc:AlternateContent xmlns:mc="http://schemas.openxmlformats.org/markup-compatibility/2006">
+    <mc:Choice xmlns:c14="http://schemas.microsoft.com/office/drawing/2007/8/2/chart" Requires="c14">
+      <c14:style val="102"/>
+    </mc:Choice>
+    <mc:Fallback>
+      <c:style val="2"/>
+    </mc:Fallback>
+  </mc:AlternateContent>
+  <c:chart>
+    <c:title>
+      <c:overlay val="0"/>
+      <c:spPr>
+        <a:noFill/>
+        <a:ln>
+          <a:noFill/>
+        </a:ln>
+        <a:effectLst/>
+      </c:spPr>
+      <c:txPr>
+        <a:bodyPr rot="0" spcFirstLastPara="1" vertOverflow="ellipsis" vert="horz" wrap="square" anchor="ctr" anchorCtr="1"/>
+        <a:lstStyle/>
+        <a:p>
+          <a:pPr>
+            <a:defRPr sz="1400" b="0" i="0" u="none" strike="noStrike" kern="1200" spc="0" baseline="0">
+              <a:solidFill>
+                <a:schemeClr val="tx1">
+                  <a:lumMod val="65000"/>
+                  <a:lumOff val="35000"/>
+                </a:schemeClr>
+              </a:solidFill>
+              <a:latin typeface="+mn-lt"/>
+              <a:ea typeface="+mn-ea"/>
+              <a:cs typeface="+mn-cs"/>
+            </a:defRPr>
+          </a:pPr>
+          <a:endParaRPr lang="en-US"/>
+        </a:p>
+      </c:txPr>
+    </c:title>
+    <c:autoTitleDeleted val="0"/>
+    <c:plotArea>
+      <c:layout/>
+      <c:barChart>
+        <c:barDir val="col"/>
+        <c:grouping val="clustered"/>
+        <c:varyColors val="0"/>
+        <c:ser>
+          <c:idx val="0"/>
+          <c:order val="0"/>
+          <c:tx>
+            <c:strRef>
+              <c:f>Sheet1!$B$1</c:f>
+              <c:strCache>
+                <c:ptCount val="1"/>
+                <c:pt idx="0">
+                  <c:v>Transition/Transversion</c:v>
+                </c:pt>
+              </c:strCache>
+            </c:strRef>
+          </c:tx>
+          <c:spPr>
+            <a:solidFill>
+              <a:schemeClr val="accent1"/>
+            </a:solidFill>
+            <a:ln>
+              <a:noFill/>
+            </a:ln>
+            <a:effectLst/>
+          </c:spPr>
+          <c:invertIfNegative val="0"/>
+          <c:dLbls>
+            <c:spPr>
+              <a:noFill/>
+              <a:ln>
+                <a:noFill/>
+              </a:ln>
+              <a:effectLst/>
+            </c:spPr>
+            <c:txPr>
+              <a:bodyPr rot="0" spcFirstLastPara="1" vertOverflow="ellipsis" vert="horz" wrap="square" lIns="38100" tIns="19050" rIns="38100" bIns="19050" anchor="ctr" anchorCtr="1">
+                <a:spAutoFit/>
+              </a:bodyPr>
+              <a:lstStyle/>
+              <a:p>
+                <a:pPr>
+                  <a:defRPr sz="900" b="0" i="0" u="none" strike="noStrike" kern="1200" baseline="0">
+                    <a:solidFill>
+                      <a:schemeClr val="tx1">
+                        <a:lumMod val="75000"/>
+                        <a:lumOff val="25000"/>
+                      </a:schemeClr>
+                    </a:solidFill>
+                    <a:latin typeface="+mn-lt"/>
+                    <a:ea typeface="+mn-ea"/>
+                    <a:cs typeface="+mn-cs"/>
+                  </a:defRPr>
+                </a:pPr>
+                <a:endParaRPr lang="en-US"/>
+              </a:p>
+            </c:txPr>
+            <c:dLblPos val="outEnd"/>
+            <c:showLegendKey val="0"/>
+            <c:showVal val="1"/>
+            <c:showCatName val="0"/>
+            <c:showSerName val="0"/>
+            <c:showPercent val="0"/>
+            <c:showBubbleSize val="0"/>
+            <c:showLeaderLines val="0"/>
+            <c:extLst>
+              <c:ext xmlns:c15="http://schemas.microsoft.com/office/drawing/2012/chart" uri="{CE6537A1-D6FC-4f65-9D91-7224C49458BB}">
+                <c15:showLeaderLines val="1"/>
+                <c15:leaderLines>
+                  <c:spPr>
+                    <a:ln w="9525" cap="flat" cmpd="sng" algn="ctr">
+                      <a:solidFill>
+                        <a:schemeClr val="tx1">
+                          <a:lumMod val="35000"/>
+                          <a:lumOff val="65000"/>
+                        </a:schemeClr>
+                      </a:solidFill>
+                      <a:round/>
+                    </a:ln>
+                    <a:effectLst/>
+                  </c:spPr>
+                </c15:leaderLines>
+              </c:ext>
+            </c:extLst>
+          </c:dLbls>
+          <c:cat>
+            <c:strRef>
+              <c:f>Sheet1!$A$2:$A$4</c:f>
+              <c:strCache>
+                <c:ptCount val="3"/>
+                <c:pt idx="0">
+                  <c:v>Human-Rat</c:v>
+                </c:pt>
+                <c:pt idx="1">
+                  <c:v>Human-Cat</c:v>
+                </c:pt>
+                <c:pt idx="2">
+                  <c:v>Human-Chimpanzee</c:v>
+                </c:pt>
+              </c:strCache>
+            </c:strRef>
+          </c:cat>
+          <c:val>
+            <c:numRef>
+              <c:f>Sheet1!$B$2:$B$4</c:f>
+              <c:numCache>
+                <c:formatCode>General</c:formatCode>
+                <c:ptCount val="3"/>
+                <c:pt idx="0">
+                  <c:v>1.474954579752054</c:v>
+                </c:pt>
+                <c:pt idx="1">
+                  <c:v>1.5891010229193949</c:v>
+                </c:pt>
+                <c:pt idx="2">
+                  <c:v>2.1865103363159517</c:v>
+                </c:pt>
+              </c:numCache>
+            </c:numRef>
+          </c:val>
+          <c:extLst>
+            <c:ext xmlns:c16="http://schemas.microsoft.com/office/drawing/2014/chart" uri="{C3380CC4-5D6E-409C-BE32-E72D297353CC}">
+              <c16:uniqueId val="{00000000-B5F9-4609-8EE1-10628427889F}"/>
+            </c:ext>
+          </c:extLst>
+        </c:ser>
+        <c:dLbls>
+          <c:dLblPos val="outEnd"/>
+          <c:showLegendKey val="0"/>
+          <c:showVal val="1"/>
+          <c:showCatName val="0"/>
+          <c:showSerName val="0"/>
+          <c:showPercent val="0"/>
+          <c:showBubbleSize val="0"/>
+        </c:dLbls>
+        <c:gapWidth val="219"/>
+        <c:overlap val="-27"/>
+        <c:axId val="1979425216"/>
+        <c:axId val="1982981680"/>
+      </c:barChart>
+      <c:catAx>
+        <c:axId val="1979425216"/>
+        <c:scaling>
+          <c:orientation val="minMax"/>
+        </c:scaling>
+        <c:delete val="0"/>
+        <c:axPos val="b"/>
+        <c:numFmt formatCode="General" sourceLinked="1"/>
+        <c:majorTickMark val="none"/>
+        <c:minorTickMark val="none"/>
+        <c:tickLblPos val="nextTo"/>
+        <c:spPr>
+          <a:noFill/>
+          <a:ln w="9525" cap="flat" cmpd="sng" algn="ctr">
+            <a:solidFill>
+              <a:schemeClr val="tx1">
+                <a:lumMod val="15000"/>
+                <a:lumOff val="85000"/>
+              </a:schemeClr>
+            </a:solidFill>
+            <a:round/>
+          </a:ln>
+          <a:effectLst/>
+        </c:spPr>
+        <c:txPr>
+          <a:bodyPr rot="-60000000" spcFirstLastPara="1" vertOverflow="ellipsis" vert="horz" wrap="square" anchor="ctr" anchorCtr="1"/>
+          <a:lstStyle/>
+          <a:p>
+            <a:pPr>
+              <a:defRPr sz="900" b="0" i="0" u="none" strike="noStrike" kern="1200" baseline="0">
+                <a:solidFill>
+                  <a:schemeClr val="tx1">
+                    <a:lumMod val="65000"/>
+                    <a:lumOff val="35000"/>
+                  </a:schemeClr>
+                </a:solidFill>
+                <a:latin typeface="+mn-lt"/>
+                <a:ea typeface="+mn-ea"/>
+                <a:cs typeface="+mn-cs"/>
+              </a:defRPr>
+            </a:pPr>
+            <a:endParaRPr lang="en-US"/>
+          </a:p>
+        </c:txPr>
+        <c:crossAx val="1982981680"/>
+        <c:crosses val="autoZero"/>
+        <c:auto val="1"/>
+        <c:lblAlgn val="ctr"/>
+        <c:lblOffset val="100"/>
+        <c:noMultiLvlLbl val="0"/>
+      </c:catAx>
+      <c:valAx>
+        <c:axId val="1982981680"/>
+        <c:scaling>
+          <c:orientation val="minMax"/>
+        </c:scaling>
+        <c:delete val="0"/>
+        <c:axPos val="l"/>
+        <c:majorGridlines>
+          <c:spPr>
+            <a:ln w="9525" cap="flat" cmpd="sng" algn="ctr">
+              <a:solidFill>
+                <a:schemeClr val="tx1">
+                  <a:lumMod val="15000"/>
+                  <a:lumOff val="85000"/>
+                </a:schemeClr>
+              </a:solidFill>
+              <a:round/>
+            </a:ln>
+            <a:effectLst/>
+          </c:spPr>
+        </c:majorGridlines>
+        <c:numFmt formatCode="General" sourceLinked="1"/>
+        <c:majorTickMark val="none"/>
+        <c:minorTickMark val="none"/>
+        <c:tickLblPos val="nextTo"/>
+        <c:spPr>
+          <a:noFill/>
+          <a:ln>
+            <a:noFill/>
+          </a:ln>
+          <a:effectLst/>
+        </c:spPr>
+        <c:txPr>
+          <a:bodyPr rot="-60000000" spcFirstLastPara="1" vertOverflow="ellipsis" vert="horz" wrap="square" anchor="ctr" anchorCtr="1"/>
+          <a:lstStyle/>
+          <a:p>
+            <a:pPr>
+              <a:defRPr sz="900" b="0" i="0" u="none" strike="noStrike" kern="1200" baseline="0">
+                <a:solidFill>
+                  <a:schemeClr val="tx1">
+                    <a:lumMod val="65000"/>
+                    <a:lumOff val="35000"/>
+                  </a:schemeClr>
+                </a:solidFill>
+                <a:latin typeface="+mn-lt"/>
+                <a:ea typeface="+mn-ea"/>
+                <a:cs typeface="+mn-cs"/>
+              </a:defRPr>
+            </a:pPr>
+            <a:endParaRPr lang="en-US"/>
+          </a:p>
+        </c:txPr>
+        <c:crossAx val="1979425216"/>
+        <c:crosses val="autoZero"/>
+        <c:crossBetween val="between"/>
+      </c:valAx>
+      <c:spPr>
+        <a:noFill/>
+        <a:ln>
+          <a:noFill/>
+        </a:ln>
+        <a:effectLst/>
+      </c:spPr>
+    </c:plotArea>
+    <c:plotVisOnly val="1"/>
+    <c:dispBlanksAs val="gap"/>
+    <c:extLst>
+      <c:ext xmlns:c16r3="http://schemas.microsoft.com/office/drawing/2017/03/chart" uri="{56B9EC1D-385E-4148-901F-78D8002777C0}">
+        <c16r3:dataDisplayOptions16>
+          <c16r3:dispNaAsBlank val="1"/>
+        </c16r3:dataDisplayOptions16>
+      </c:ext>
+    </c:extLst>
+    <c:showDLblsOverMax val="0"/>
+  </c:chart>
+  <c:spPr>
+    <a:solidFill>
+      <a:schemeClr val="bg1"/>
+    </a:solidFill>
+    <a:ln w="9525" cap="flat" cmpd="sng" algn="ctr">
+      <a:solidFill>
+        <a:schemeClr val="tx1">
+          <a:lumMod val="15000"/>
+          <a:lumOff val="85000"/>
+        </a:schemeClr>
+      </a:solidFill>
+      <a:round/>
+    </a:ln>
+    <a:effectLst/>
+  </c:spPr>
+  <c:txPr>
+    <a:bodyPr/>
+    <a:lstStyle/>
+    <a:p>
+      <a:pPr>
+        <a:defRPr/>
+      </a:pPr>
+      <a:endParaRPr lang="en-US"/>
+    </a:p>
+  </c:txPr>
+  <c:externalData r:id="rId3">
+    <c:autoUpdate val="0"/>
+  </c:externalData>
+</c:chartSpace>
+</file>
+
+<file path=word/charts/colors1.xml><?xml version="1.0" encoding="utf-8"?>
+<cs:colorStyle xmlns:cs="http://schemas.microsoft.com/office/drawing/2012/chartStyle" xmlns:a="http://schemas.openxmlformats.org/drawingml/2006/main" meth="cycle" id="10">
+  <a:schemeClr val="accent1"/>
+  <a:schemeClr val="accent2"/>
+  <a:schemeClr val="accent3"/>
+  <a:schemeClr val="accent4"/>
+  <a:schemeClr val="accent5"/>
+  <a:schemeClr val="accent6"/>
+  <cs:variation/>
+  <cs:variation>
+    <a:lumMod val="60000"/>
+  </cs:variation>
+  <cs:variation>
+    <a:lumMod val="80000"/>
+    <a:lumOff val="20000"/>
+  </cs:variation>
+  <cs:variation>
+    <a:lumMod val="80000"/>
+  </cs:variation>
+  <cs:variation>
+    <a:lumMod val="60000"/>
+    <a:lumOff val="40000"/>
+  </cs:variation>
+  <cs:variation>
+    <a:lumMod val="50000"/>
+  </cs:variation>
+  <cs:variation>
+    <a:lumMod val="70000"/>
+    <a:lumOff val="30000"/>
+  </cs:variation>
+  <cs:variation>
+    <a:lumMod val="70000"/>
+  </cs:variation>
+  <cs:variation>
+    <a:lumMod val="50000"/>
+    <a:lumOff val="50000"/>
+  </cs:variation>
+</cs:colorStyle>
+</file>
+
+<file path=word/charts/colors2.xml><?xml version="1.0" encoding="utf-8"?>
+<cs:colorStyle xmlns:cs="http://schemas.microsoft.com/office/drawing/2012/chartStyle" xmlns:a="http://schemas.openxmlformats.org/drawingml/2006/main" meth="cycle" id="10">
+  <a:schemeClr val="accent1"/>
+  <a:schemeClr val="accent2"/>
+  <a:schemeClr val="accent3"/>
+  <a:schemeClr val="accent4"/>
+  <a:schemeClr val="accent5"/>
+  <a:schemeClr val="accent6"/>
+  <cs:variation/>
+  <cs:variation>
+    <a:lumMod val="60000"/>
+  </cs:variation>
+  <cs:variation>
+    <a:lumMod val="80000"/>
+    <a:lumOff val="20000"/>
+  </cs:variation>
+  <cs:variation>
+    <a:lumMod val="80000"/>
+  </cs:variation>
+  <cs:variation>
+    <a:lumMod val="60000"/>
+    <a:lumOff val="40000"/>
+  </cs:variation>
+  <cs:variation>
+    <a:lumMod val="50000"/>
+  </cs:variation>
+  <cs:variation>
+    <a:lumMod val="70000"/>
+    <a:lumOff val="30000"/>
+  </cs:variation>
+  <cs:variation>
+    <a:lumMod val="70000"/>
+  </cs:variation>
+  <cs:variation>
+    <a:lumMod val="50000"/>
+    <a:lumOff val="50000"/>
+  </cs:variation>
+</cs:colorStyle>
+</file>
+
+<file path=word/charts/style1.xml><?xml version="1.0" encoding="utf-8"?>
+<cs:chartStyle xmlns:cs="http://schemas.microsoft.com/office/drawing/2012/chartStyle" xmlns:a="http://schemas.openxmlformats.org/drawingml/2006/main" id="201">
+  <cs:axisTitle>
+    <cs:lnRef idx="0"/>
+    <cs:fillRef idx="0"/>
+    <cs:effectRef idx="0"/>
+    <cs:fontRef idx="minor">
+      <a:schemeClr val="tx1">
+        <a:lumMod val="65000"/>
+        <a:lumOff val="35000"/>
+      </a:schemeClr>
+    </cs:fontRef>
+    <cs:defRPr sz="1000" kern="1200"/>
+  </cs:axisTitle>
+  <cs:categoryAxis>
+    <cs:lnRef idx="0"/>
+    <cs:fillRef idx="0"/>
+    <cs:effectRef idx="0"/>
+    <cs:fontRef idx="minor">
+      <a:schemeClr val="tx1">
+        <a:lumMod val="65000"/>
+        <a:lumOff val="35000"/>
+      </a:schemeClr>
+    </cs:fontRef>
+    <cs:spPr>
+      <a:ln w="9525" cap="flat" cmpd="sng" algn="ctr">
+        <a:solidFill>
+          <a:schemeClr val="tx1">
+            <a:lumMod val="15000"/>
+            <a:lumOff val="85000"/>
+          </a:schemeClr>
+        </a:solidFill>
+        <a:round/>
+      </a:ln>
+    </cs:spPr>
+    <cs:defRPr sz="900" kern="1200"/>
+  </cs:categoryAxis>
+  <cs:chartArea mods="allowNoFillOverride allowNoLineOverride">
+    <cs:lnRef idx="0"/>
+    <cs:fillRef idx="0"/>
+    <cs:effectRef idx="0"/>
+    <cs:fontRef idx="minor">
+      <a:schemeClr val="tx1"/>
+    </cs:fontRef>
+    <cs:spPr>
+      <a:solidFill>
+        <a:schemeClr val="bg1"/>
+      </a:solidFill>
+      <a:ln w="9525" cap="flat" cmpd="sng" algn="ctr">
+        <a:solidFill>
+          <a:schemeClr val="tx1">
+            <a:lumMod val="15000"/>
+            <a:lumOff val="85000"/>
+          </a:schemeClr>
+        </a:solidFill>
+        <a:round/>
+      </a:ln>
+    </cs:spPr>
+    <cs:defRPr sz="1000" kern="1200"/>
+  </cs:chartArea>
+  <cs:dataLabel>
+    <cs:lnRef idx="0"/>
+    <cs:fillRef idx="0"/>
+    <cs:effectRef idx="0"/>
+    <cs:fontRef idx="minor">
+      <a:schemeClr val="tx1">
+        <a:lumMod val="75000"/>
+        <a:lumOff val="25000"/>
+      </a:schemeClr>
+    </cs:fontRef>
+    <cs:defRPr sz="900" kern="1200"/>
+  </cs:dataLabel>
+  <cs:dataLabelCallout>
+    <cs:lnRef idx="0"/>
+    <cs:fillRef idx="0"/>
+    <cs:effectRef idx="0"/>
+    <cs:fontRef idx="minor">
+      <a:schemeClr val="dk1">
+        <a:lumMod val="65000"/>
+        <a:lumOff val="35000"/>
+      </a:schemeClr>
+    </cs:fontRef>
+    <cs:spPr>
+      <a:solidFill>
+        <a:schemeClr val="lt1"/>
+      </a:solidFill>
+      <a:ln>
+        <a:solidFill>
+          <a:schemeClr val="dk1">
+            <a:lumMod val="25000"/>
+            <a:lumOff val="75000"/>
+          </a:schemeClr>
+        </a:solidFill>
+      </a:ln>
+    </cs:spPr>
+    <cs:defRPr sz="900" kern="1200"/>
+    <cs:bodyPr rot="0" spcFirstLastPara="1" vertOverflow="clip" horzOverflow="clip" vert="horz" wrap="square" lIns="36576" tIns="18288" rIns="36576" bIns="18288" anchor="ctr" anchorCtr="1">
+      <a:spAutoFit/>
+    </cs:bodyPr>
+  </cs:dataLabelCallout>
+  <cs:dataPoint>
+    <cs:lnRef idx="0"/>
+    <cs:fillRef idx="1">
+      <cs:styleClr val="auto"/>
+    </cs:fillRef>
+    <cs:effectRef idx="0"/>
+    <cs:fontRef idx="minor">
+      <a:schemeClr val="tx1"/>
+    </cs:fontRef>
+  </cs:dataPoint>
+  <cs:dataPoint3D>
+    <cs:lnRef idx="0"/>
+    <cs:fillRef idx="1">
+      <cs:styleClr val="auto"/>
+    </cs:fillRef>
+    <cs:effectRef idx="0"/>
+    <cs:fontRef idx="minor">
+      <a:schemeClr val="tx1"/>
+    </cs:fontRef>
+  </cs:dataPoint3D>
+  <cs:dataPointLine>
+    <cs:lnRef idx="0">
+      <cs:styleClr val="auto"/>
+    </cs:lnRef>
+    <cs:fillRef idx="1"/>
+    <cs:effectRef idx="0"/>
+    <cs:fontRef idx="minor">
+      <a:schemeClr val="tx1"/>
+    </cs:fontRef>
+    <cs:spPr>
+      <a:ln w="28575" cap="rnd">
+        <a:solidFill>
+          <a:schemeClr val="phClr"/>
+        </a:solidFill>
+        <a:round/>
+      </a:ln>
+    </cs:spPr>
+  </cs:dataPointLine>
+  <cs:dataPointMarker>
+    <cs:lnRef idx="0">
+      <cs:styleClr val="auto"/>
+    </cs:lnRef>
+    <cs:fillRef idx="1">
+      <cs:styleClr val="auto"/>
+    </cs:fillRef>
+    <cs:effectRef idx="0"/>
+    <cs:fontRef idx="minor">
+      <a:schemeClr val="tx1"/>
+    </cs:fontRef>
+    <cs:spPr>
+      <a:ln w="9525">
+        <a:solidFill>
+          <a:schemeClr val="phClr"/>
+        </a:solidFill>
+      </a:ln>
+    </cs:spPr>
+  </cs:dataPointMarker>
+  <cs:dataPointMarkerLayout symbol="circle" size="5"/>
+  <cs:dataPointWireframe>
+    <cs:lnRef idx="0">
+      <cs:styleClr val="auto"/>
+    </cs:lnRef>
+    <cs:fillRef idx="1"/>
+    <cs:effectRef idx="0"/>
+    <cs:fontRef idx="minor">
+      <a:schemeClr val="tx1"/>
+    </cs:fontRef>
+    <cs:spPr>
+      <a:ln w="9525" cap="rnd">
+        <a:solidFill>
+          <a:schemeClr val="phClr"/>
+        </a:solidFill>
+        <a:round/>
+      </a:ln>
+    </cs:spPr>
+  </cs:dataPointWireframe>
+  <cs:dataTable>
+    <cs:lnRef idx="0"/>
+    <cs:fillRef idx="0"/>
+    <cs:effectRef idx="0"/>
+    <cs:fontRef idx="minor">
+      <a:schemeClr val="tx1">
+        <a:lumMod val="65000"/>
+        <a:lumOff val="35000"/>
+      </a:schemeClr>
+    </cs:fontRef>
+    <cs:spPr>
+      <a:noFill/>
+      <a:ln w="9525" cap="flat" cmpd="sng" algn="ctr">
+        <a:solidFill>
+          <a:schemeClr val="tx1">
+            <a:lumMod val="15000"/>
+            <a:lumOff val="85000"/>
+          </a:schemeClr>
+        </a:solidFill>
+        <a:round/>
+      </a:ln>
+    </cs:spPr>
+    <cs:defRPr sz="900" kern="1200"/>
+  </cs:dataTable>
+  <cs:downBar>
+    <cs:lnRef idx="0"/>
+    <cs:fillRef idx="0"/>
+    <cs:effectRef idx="0"/>
+    <cs:fontRef idx="minor">
+      <a:schemeClr val="dk1"/>
+    </cs:fontRef>
+    <cs:spPr>
+      <a:solidFill>
+        <a:schemeClr val="dk1">
+          <a:lumMod val="65000"/>
+          <a:lumOff val="35000"/>
+        </a:schemeClr>
+      </a:solidFill>
+      <a:ln w="9525">
+        <a:solidFill>
+          <a:schemeClr val="tx1">
+            <a:lumMod val="65000"/>
+            <a:lumOff val="35000"/>
+          </a:schemeClr>
+        </a:solidFill>
+      </a:ln>
+    </cs:spPr>
+  </cs:downBar>
+  <cs:dropLine>
+    <cs:lnRef idx="0"/>
+    <cs:fillRef idx="0"/>
+    <cs:effectRef idx="0"/>
+    <cs:fontRef idx="minor">
+      <a:schemeClr val="tx1"/>
+    </cs:fontRef>
+    <cs:spPr>
+      <a:ln w="9525" cap="flat" cmpd="sng" algn="ctr">
+        <a:solidFill>
+          <a:schemeClr val="tx1">
+            <a:lumMod val="35000"/>
+            <a:lumOff val="65000"/>
+          </a:schemeClr>
+        </a:solidFill>
+        <a:round/>
+      </a:ln>
+    </cs:spPr>
+  </cs:dropLine>
+  <cs:errorBar>
+    <cs:lnRef idx="0"/>
+    <cs:fillRef idx="0"/>
+    <cs:effectRef idx="0"/>
+    <cs:fontRef idx="minor">
+      <a:schemeClr val="tx1"/>
+    </cs:fontRef>
+    <cs:spPr>
+      <a:ln w="9525" cap="flat" cmpd="sng" algn="ctr">
+        <a:solidFill>
+          <a:schemeClr val="tx1">
+            <a:lumMod val="65000"/>
+            <a:lumOff val="35000"/>
+          </a:schemeClr>
+        </a:solidFill>
+        <a:round/>
+      </a:ln>
+    </cs:spPr>
+  </cs:errorBar>
+  <cs:floor>
+    <cs:lnRef idx="0"/>
+    <cs:fillRef idx="0"/>
+    <cs:effectRef idx="0"/>
+    <cs:fontRef idx="minor">
+      <a:schemeClr val="tx1"/>
+    </cs:fontRef>
+    <cs:spPr>
+      <a:noFill/>
+      <a:ln>
+        <a:noFill/>
+      </a:ln>
+    </cs:spPr>
+  </cs:floor>
+  <cs:gridlineMajor>
+    <cs:lnRef idx="0"/>
+    <cs:fillRef idx="0"/>
+    <cs:effectRef idx="0"/>
+    <cs:fontRef idx="minor">
+      <a:schemeClr val="tx1"/>
+    </cs:fontRef>
+    <cs:spPr>
+      <a:ln w="9525" cap="flat" cmpd="sng" algn="ctr">
+        <a:solidFill>
+          <a:schemeClr val="tx1">
+            <a:lumMod val="15000"/>
+            <a:lumOff val="85000"/>
+          </a:schemeClr>
+        </a:solidFill>
+        <a:round/>
+      </a:ln>
+    </cs:spPr>
+  </cs:gridlineMajor>
+  <cs:gridlineMinor>
+    <cs:lnRef idx="0"/>
+    <cs:fillRef idx="0"/>
+    <cs:effectRef idx="0"/>
+    <cs:fontRef idx="minor">
+      <a:schemeClr val="tx1"/>
+    </cs:fontRef>
+    <cs:spPr>
+      <a:ln w="9525" cap="flat" cmpd="sng" algn="ctr">
+        <a:solidFill>
+          <a:schemeClr val="tx1">
+            <a:lumMod val="5000"/>
+            <a:lumOff val="95000"/>
+          </a:schemeClr>
+        </a:solidFill>
+        <a:round/>
+      </a:ln>
+    </cs:spPr>
+  </cs:gridlineMinor>
+  <cs:hiLoLine>
+    <cs:lnRef idx="0"/>
+    <cs:fillRef idx="0"/>
+    <cs:effectRef idx="0"/>
+    <cs:fontRef idx="minor">
+      <a:schemeClr val="tx1"/>
+    </cs:fontRef>
+    <cs:spPr>
+      <a:ln w="9525" cap="flat" cmpd="sng" algn="ctr">
+        <a:solidFill>
+          <a:schemeClr val="tx1">
+            <a:lumMod val="75000"/>
+            <a:lumOff val="25000"/>
+          </a:schemeClr>
+        </a:solidFill>
+        <a:round/>
+      </a:ln>
+    </cs:spPr>
+  </cs:hiLoLine>
+  <cs:leaderLine>
+    <cs:lnRef idx="0"/>
+    <cs:fillRef idx="0"/>
+    <cs:effectRef idx="0"/>
+    <cs:fontRef idx="minor">
+      <a:schemeClr val="tx1"/>
+    </cs:fontRef>
+    <cs:spPr>
+      <a:ln w="9525" cap="flat" cmpd="sng" algn="ctr">
+        <a:solidFill>
+          <a:schemeClr val="tx1">
+            <a:lumMod val="35000"/>
+            <a:lumOff val="65000"/>
+          </a:schemeClr>
+        </a:solidFill>
+        <a:round/>
+      </a:ln>
+    </cs:spPr>
+  </cs:leaderLine>
+  <cs:legend>
+    <cs:lnRef idx="0"/>
+    <cs:fillRef idx="0"/>
+    <cs:effectRef idx="0"/>
+    <cs:fontRef idx="minor">
+      <a:schemeClr val="tx1">
+        <a:lumMod val="65000"/>
+        <a:lumOff val="35000"/>
+      </a:schemeClr>
+    </cs:fontRef>
+    <cs:defRPr sz="900" kern="1200"/>
+  </cs:legend>
+  <cs:plotArea mods="allowNoFillOverride allowNoLineOverride">
+    <cs:lnRef idx="0"/>
+    <cs:fillRef idx="0"/>
+    <cs:effectRef idx="0"/>
+    <cs:fontRef idx="minor">
+      <a:schemeClr val="tx1"/>
+    </cs:fontRef>
+  </cs:plotArea>
+  <cs:plotArea3D mods="allowNoFillOverride allowNoLineOverride">
+    <cs:lnRef idx="0"/>
+    <cs:fillRef idx="0"/>
+    <cs:effectRef idx="0"/>
+    <cs:fontRef idx="minor">
+      <a:schemeClr val="tx1"/>
+    </cs:fontRef>
+  </cs:plotArea3D>
+  <cs:seriesAxis>
+    <cs:lnRef idx="0"/>
+    <cs:fillRef idx="0"/>
+    <cs:effectRef idx="0"/>
+    <cs:fontRef idx="minor">
+      <a:schemeClr val="tx1">
+        <a:lumMod val="65000"/>
+        <a:lumOff val="35000"/>
+      </a:schemeClr>
+    </cs:fontRef>
+    <cs:defRPr sz="900" kern="1200"/>
+  </cs:seriesAxis>
+  <cs:seriesLine>
+    <cs:lnRef idx="0"/>
+    <cs:fillRef idx="0"/>
+    <cs:effectRef idx="0"/>
+    <cs:fontRef idx="minor">
+      <a:schemeClr val="tx1"/>
+    </cs:fontRef>
+    <cs:spPr>
+      <a:ln w="9525" cap="flat" cmpd="sng" algn="ctr">
+        <a:solidFill>
+          <a:schemeClr val="tx1">
+            <a:lumMod val="35000"/>
+            <a:lumOff val="65000"/>
+          </a:schemeClr>
+        </a:solidFill>
+        <a:round/>
+      </a:ln>
+    </cs:spPr>
+  </cs:seriesLine>
+  <cs:title>
+    <cs:lnRef idx="0"/>
+    <cs:fillRef idx="0"/>
+    <cs:effectRef idx="0"/>
+    <cs:fontRef idx="minor">
+      <a:schemeClr val="tx1">
+        <a:lumMod val="65000"/>
+        <a:lumOff val="35000"/>
+      </a:schemeClr>
+    </cs:fontRef>
+    <cs:defRPr sz="1400" b="0" kern="1200" spc="0" baseline="0"/>
+  </cs:title>
+  <cs:trendline>
+    <cs:lnRef idx="0">
+      <cs:styleClr val="auto"/>
+    </cs:lnRef>
+    <cs:fillRef idx="0"/>
+    <cs:effectRef idx="0"/>
+    <cs:fontRef idx="minor">
+      <a:schemeClr val="tx1"/>
+    </cs:fontRef>
+    <cs:spPr>
+      <a:ln w="19050" cap="rnd">
+        <a:solidFill>
+          <a:schemeClr val="phClr"/>
+        </a:solidFill>
+        <a:prstDash val="sysDot"/>
+      </a:ln>
+    </cs:spPr>
+  </cs:trendline>
+  <cs:trendlineLabel>
+    <cs:lnRef idx="0"/>
+    <cs:fillRef idx="0"/>
+    <cs:effectRef idx="0"/>
+    <cs:fontRef idx="minor">
+      <a:schemeClr val="tx1">
+        <a:lumMod val="65000"/>
+        <a:lumOff val="35000"/>
+      </a:schemeClr>
+    </cs:fontRef>
+    <cs:defRPr sz="900" kern="1200"/>
+  </cs:trendlineLabel>
+  <cs:upBar>
+    <cs:lnRef idx="0"/>
+    <cs:fillRef idx="0"/>
+    <cs:effectRef idx="0"/>
+    <cs:fontRef idx="minor">
+      <a:schemeClr val="dk1"/>
+    </cs:fontRef>
+    <cs:spPr>
+      <a:solidFill>
+        <a:schemeClr val="lt1"/>
+      </a:solidFill>
+      <a:ln w="9525">
+        <a:solidFill>
+          <a:schemeClr val="tx1">
+            <a:lumMod val="15000"/>
+            <a:lumOff val="85000"/>
+          </a:schemeClr>
+        </a:solidFill>
+      </a:ln>
+    </cs:spPr>
+  </cs:upBar>
+  <cs:valueAxis>
+    <cs:lnRef idx="0"/>
+    <cs:fillRef idx="0"/>
+    <cs:effectRef idx="0"/>
+    <cs:fontRef idx="minor">
+      <a:schemeClr val="tx1">
+        <a:lumMod val="65000"/>
+        <a:lumOff val="35000"/>
+      </a:schemeClr>
+    </cs:fontRef>
+    <cs:defRPr sz="900" kern="1200"/>
+  </cs:valueAxis>
+  <cs:wall>
+    <cs:lnRef idx="0"/>
+    <cs:fillRef idx="0"/>
+    <cs:effectRef idx="0"/>
+    <cs:fontRef idx="minor">
+      <a:schemeClr val="tx1"/>
+    </cs:fontRef>
+    <cs:spPr>
+      <a:noFill/>
+      <a:ln>
+        <a:noFill/>
+      </a:ln>
+    </cs:spPr>
+  </cs:wall>
+</cs:chartStyle>
+</file>
+
+<file path=word/charts/style2.xml><?xml version="1.0" encoding="utf-8"?>
+<cs:chartStyle xmlns:cs="http://schemas.microsoft.com/office/drawing/2012/chartStyle" xmlns:a="http://schemas.openxmlformats.org/drawingml/2006/main" id="201">
+  <cs:axisTitle>
+    <cs:lnRef idx="0"/>
+    <cs:fillRef idx="0"/>
+    <cs:effectRef idx="0"/>
+    <cs:fontRef idx="minor">
+      <a:schemeClr val="tx1">
+        <a:lumMod val="65000"/>
+        <a:lumOff val="35000"/>
+      </a:schemeClr>
+    </cs:fontRef>
+    <cs:defRPr sz="1000" kern="1200"/>
+  </cs:axisTitle>
+  <cs:categoryAxis>
+    <cs:lnRef idx="0"/>
+    <cs:fillRef idx="0"/>
+    <cs:effectRef idx="0"/>
+    <cs:fontRef idx="minor">
+      <a:schemeClr val="tx1">
+        <a:lumMod val="65000"/>
+        <a:lumOff val="35000"/>
+      </a:schemeClr>
+    </cs:fontRef>
+    <cs:spPr>
+      <a:ln w="9525" cap="flat" cmpd="sng" algn="ctr">
+        <a:solidFill>
+          <a:schemeClr val="tx1">
+            <a:lumMod val="15000"/>
+            <a:lumOff val="85000"/>
+          </a:schemeClr>
+        </a:solidFill>
+        <a:round/>
+      </a:ln>
+    </cs:spPr>
+    <cs:defRPr sz="900" kern="1200"/>
+  </cs:categoryAxis>
+  <cs:chartArea mods="allowNoFillOverride allowNoLineOverride">
+    <cs:lnRef idx="0"/>
+    <cs:fillRef idx="0"/>
+    <cs:effectRef idx="0"/>
+    <cs:fontRef idx="minor">
+      <a:schemeClr val="tx1"/>
+    </cs:fontRef>
+    <cs:spPr>
+      <a:solidFill>
+        <a:schemeClr val="bg1"/>
+      </a:solidFill>
+      <a:ln w="9525" cap="flat" cmpd="sng" algn="ctr">
+        <a:solidFill>
+          <a:schemeClr val="tx1">
+            <a:lumMod val="15000"/>
+            <a:lumOff val="85000"/>
+          </a:schemeClr>
+        </a:solidFill>
+        <a:round/>
+      </a:ln>
+    </cs:spPr>
+    <cs:defRPr sz="1000" kern="1200"/>
+  </cs:chartArea>
+  <cs:dataLabel>
+    <cs:lnRef idx="0"/>
+    <cs:fillRef idx="0"/>
+    <cs:effectRef idx="0"/>
+    <cs:fontRef idx="minor">
+      <a:schemeClr val="tx1">
+        <a:lumMod val="75000"/>
+        <a:lumOff val="25000"/>
+      </a:schemeClr>
+    </cs:fontRef>
+    <cs:defRPr sz="900" kern="1200"/>
+  </cs:dataLabel>
+  <cs:dataLabelCallout>
+    <cs:lnRef idx="0"/>
+    <cs:fillRef idx="0"/>
+    <cs:effectRef idx="0"/>
+    <cs:fontRef idx="minor">
+      <a:schemeClr val="dk1">
+        <a:lumMod val="65000"/>
+        <a:lumOff val="35000"/>
+      </a:schemeClr>
+    </cs:fontRef>
+    <cs:spPr>
+      <a:solidFill>
+        <a:schemeClr val="lt1"/>
+      </a:solidFill>
+      <a:ln>
+        <a:solidFill>
+          <a:schemeClr val="dk1">
+            <a:lumMod val="25000"/>
+            <a:lumOff val="75000"/>
+          </a:schemeClr>
+        </a:solidFill>
+      </a:ln>
+    </cs:spPr>
+    <cs:defRPr sz="900" kern="1200"/>
+    <cs:bodyPr rot="0" spcFirstLastPara="1" vertOverflow="clip" horzOverflow="clip" vert="horz" wrap="square" lIns="36576" tIns="18288" rIns="36576" bIns="18288" anchor="ctr" anchorCtr="1">
+      <a:spAutoFit/>
+    </cs:bodyPr>
+  </cs:dataLabelCallout>
+  <cs:dataPoint>
+    <cs:lnRef idx="0"/>
+    <cs:fillRef idx="1">
+      <cs:styleClr val="auto"/>
+    </cs:fillRef>
+    <cs:effectRef idx="0"/>
+    <cs:fontRef idx="minor">
+      <a:schemeClr val="tx1"/>
+    </cs:fontRef>
+  </cs:dataPoint>
+  <cs:dataPoint3D>
+    <cs:lnRef idx="0"/>
+    <cs:fillRef idx="1">
+      <cs:styleClr val="auto"/>
+    </cs:fillRef>
+    <cs:effectRef idx="0"/>
+    <cs:fontRef idx="minor">
+      <a:schemeClr val="tx1"/>
+    </cs:fontRef>
+  </cs:dataPoint3D>
+  <cs:dataPointLine>
+    <cs:lnRef idx="0">
+      <cs:styleClr val="auto"/>
+    </cs:lnRef>
+    <cs:fillRef idx="1"/>
+    <cs:effectRef idx="0"/>
+    <cs:fontRef idx="minor">
+      <a:schemeClr val="tx1"/>
+    </cs:fontRef>
+    <cs:spPr>
+      <a:ln w="28575" cap="rnd">
+        <a:solidFill>
+          <a:schemeClr val="phClr"/>
+        </a:solidFill>
+        <a:round/>
+      </a:ln>
+    </cs:spPr>
+  </cs:dataPointLine>
+  <cs:dataPointMarker>
+    <cs:lnRef idx="0">
+      <cs:styleClr val="auto"/>
+    </cs:lnRef>
+    <cs:fillRef idx="1">
+      <cs:styleClr val="auto"/>
+    </cs:fillRef>
+    <cs:effectRef idx="0"/>
+    <cs:fontRef idx="minor">
+      <a:schemeClr val="tx1"/>
+    </cs:fontRef>
+    <cs:spPr>
+      <a:ln w="9525">
+        <a:solidFill>
+          <a:schemeClr val="phClr"/>
+        </a:solidFill>
+      </a:ln>
+    </cs:spPr>
+  </cs:dataPointMarker>
+  <cs:dataPointMarkerLayout symbol="circle" size="5"/>
+  <cs:dataPointWireframe>
+    <cs:lnRef idx="0">
+      <cs:styleClr val="auto"/>
+    </cs:lnRef>
+    <cs:fillRef idx="1"/>
+    <cs:effectRef idx="0"/>
+    <cs:fontRef idx="minor">
+      <a:schemeClr val="tx1"/>
+    </cs:fontRef>
+    <cs:spPr>
+      <a:ln w="9525" cap="rnd">
+        <a:solidFill>
+          <a:schemeClr val="phClr"/>
+        </a:solidFill>
+        <a:round/>
+      </a:ln>
+    </cs:spPr>
+  </cs:dataPointWireframe>
+  <cs:dataTable>
+    <cs:lnRef idx="0"/>
+    <cs:fillRef idx="0"/>
+    <cs:effectRef idx="0"/>
+    <cs:fontRef idx="minor">
+      <a:schemeClr val="tx1">
+        <a:lumMod val="65000"/>
+        <a:lumOff val="35000"/>
+      </a:schemeClr>
+    </cs:fontRef>
+    <cs:spPr>
+      <a:noFill/>
+      <a:ln w="9525" cap="flat" cmpd="sng" algn="ctr">
+        <a:solidFill>
+          <a:schemeClr val="tx1">
+            <a:lumMod val="15000"/>
+            <a:lumOff val="85000"/>
+          </a:schemeClr>
+        </a:solidFill>
+        <a:round/>
+      </a:ln>
+    </cs:spPr>
+    <cs:defRPr sz="900" kern="1200"/>
+  </cs:dataTable>
+  <cs:downBar>
+    <cs:lnRef idx="0"/>
+    <cs:fillRef idx="0"/>
+    <cs:effectRef idx="0"/>
+    <cs:fontRef idx="minor">
+      <a:schemeClr val="dk1"/>
+    </cs:fontRef>
+    <cs:spPr>
+      <a:solidFill>
+        <a:schemeClr val="dk1">
+          <a:lumMod val="65000"/>
+          <a:lumOff val="35000"/>
+        </a:schemeClr>
+      </a:solidFill>
+      <a:ln w="9525">
+        <a:solidFill>
+          <a:schemeClr val="tx1">
+            <a:lumMod val="65000"/>
+            <a:lumOff val="35000"/>
+          </a:schemeClr>
+        </a:solidFill>
+      </a:ln>
+    </cs:spPr>
+  </cs:downBar>
+  <cs:dropLine>
+    <cs:lnRef idx="0"/>
+    <cs:fillRef idx="0"/>
+    <cs:effectRef idx="0"/>
+    <cs:fontRef idx="minor">
+      <a:schemeClr val="tx1"/>
+    </cs:fontRef>
+    <cs:spPr>
+      <a:ln w="9525" cap="flat" cmpd="sng" algn="ctr">
+        <a:solidFill>
+          <a:schemeClr val="tx1">
+            <a:lumMod val="35000"/>
+            <a:lumOff val="65000"/>
+          </a:schemeClr>
+        </a:solidFill>
+        <a:round/>
+      </a:ln>
+    </cs:spPr>
+  </cs:dropLine>
+  <cs:errorBar>
+    <cs:lnRef idx="0"/>
+    <cs:fillRef idx="0"/>
+    <cs:effectRef idx="0"/>
+    <cs:fontRef idx="minor">
+      <a:schemeClr val="tx1"/>
+    </cs:fontRef>
+    <cs:spPr>
+      <a:ln w="9525" cap="flat" cmpd="sng" algn="ctr">
+        <a:solidFill>
+          <a:schemeClr val="tx1">
+            <a:lumMod val="65000"/>
+            <a:lumOff val="35000"/>
+          </a:schemeClr>
+        </a:solidFill>
+        <a:round/>
+      </a:ln>
+    </cs:spPr>
+  </cs:errorBar>
+  <cs:floor>
+    <cs:lnRef idx="0"/>
+    <cs:fillRef idx="0"/>
+    <cs:effectRef idx="0"/>
+    <cs:fontRef idx="minor">
+      <a:schemeClr val="tx1"/>
+    </cs:fontRef>
+    <cs:spPr>
+      <a:noFill/>
+      <a:ln>
+        <a:noFill/>
+      </a:ln>
+    </cs:spPr>
+  </cs:floor>
+  <cs:gridlineMajor>
+    <cs:lnRef idx="0"/>
+    <cs:fillRef idx="0"/>
+    <cs:effectRef idx="0"/>
+    <cs:fontRef idx="minor">
+      <a:schemeClr val="tx1"/>
+    </cs:fontRef>
+    <cs:spPr>
+      <a:ln w="9525" cap="flat" cmpd="sng" algn="ctr">
+        <a:solidFill>
+          <a:schemeClr val="tx1">
+            <a:lumMod val="15000"/>
+            <a:lumOff val="85000"/>
+          </a:schemeClr>
+        </a:solidFill>
+        <a:round/>
+      </a:ln>
+    </cs:spPr>
+  </cs:gridlineMajor>
+  <cs:gridlineMinor>
+    <cs:lnRef idx="0"/>
+    <cs:fillRef idx="0"/>
+    <cs:effectRef idx="0"/>
+    <cs:fontRef idx="minor">
+      <a:schemeClr val="tx1"/>
+    </cs:fontRef>
+    <cs:spPr>
+      <a:ln w="9525" cap="flat" cmpd="sng" algn="ctr">
+        <a:solidFill>
+          <a:schemeClr val="tx1">
+            <a:lumMod val="5000"/>
+            <a:lumOff val="95000"/>
+          </a:schemeClr>
+        </a:solidFill>
+        <a:round/>
+      </a:ln>
+    </cs:spPr>
+  </cs:gridlineMinor>
+  <cs:hiLoLine>
+    <cs:lnRef idx="0"/>
+    <cs:fillRef idx="0"/>
+    <cs:effectRef idx="0"/>
+    <cs:fontRef idx="minor">
+      <a:schemeClr val="tx1"/>
+    </cs:fontRef>
+    <cs:spPr>
+      <a:ln w="9525" cap="flat" cmpd="sng" algn="ctr">
+        <a:solidFill>
+          <a:schemeClr val="tx1">
+            <a:lumMod val="75000"/>
+            <a:lumOff val="25000"/>
+          </a:schemeClr>
+        </a:solidFill>
+        <a:round/>
+      </a:ln>
+    </cs:spPr>
+  </cs:hiLoLine>
+  <cs:leaderLine>
+    <cs:lnRef idx="0"/>
+    <cs:fillRef idx="0"/>
+    <cs:effectRef idx="0"/>
+    <cs:fontRef idx="minor">
+      <a:schemeClr val="tx1"/>
+    </cs:fontRef>
+    <cs:spPr>
+      <a:ln w="9525" cap="flat" cmpd="sng" algn="ctr">
+        <a:solidFill>
+          <a:schemeClr val="tx1">
+            <a:lumMod val="35000"/>
+            <a:lumOff val="65000"/>
+          </a:schemeClr>
+        </a:solidFill>
+        <a:round/>
+      </a:ln>
+    </cs:spPr>
+  </cs:leaderLine>
+  <cs:legend>
+    <cs:lnRef idx="0"/>
+    <cs:fillRef idx="0"/>
+    <cs:effectRef idx="0"/>
+    <cs:fontRef idx="minor">
+      <a:schemeClr val="tx1">
+        <a:lumMod val="65000"/>
+        <a:lumOff val="35000"/>
+      </a:schemeClr>
+    </cs:fontRef>
+    <cs:defRPr sz="900" kern="1200"/>
+  </cs:legend>
+  <cs:plotArea mods="allowNoFillOverride allowNoLineOverride">
+    <cs:lnRef idx="0"/>
+    <cs:fillRef idx="0"/>
+    <cs:effectRef idx="0"/>
+    <cs:fontRef idx="minor">
+      <a:schemeClr val="tx1"/>
+    </cs:fontRef>
+  </cs:plotArea>
+  <cs:plotArea3D mods="allowNoFillOverride allowNoLineOverride">
+    <cs:lnRef idx="0"/>
+    <cs:fillRef idx="0"/>
+    <cs:effectRef idx="0"/>
+    <cs:fontRef idx="minor">
+      <a:schemeClr val="tx1"/>
+    </cs:fontRef>
+  </cs:plotArea3D>
+  <cs:seriesAxis>
+    <cs:lnRef idx="0"/>
+    <cs:fillRef idx="0"/>
+    <cs:effectRef idx="0"/>
+    <cs:fontRef idx="minor">
+      <a:schemeClr val="tx1">
+        <a:lumMod val="65000"/>
+        <a:lumOff val="35000"/>
+      </a:schemeClr>
+    </cs:fontRef>
+    <cs:defRPr sz="900" kern="1200"/>
+  </cs:seriesAxis>
+  <cs:seriesLine>
+    <cs:lnRef idx="0"/>
+    <cs:fillRef idx="0"/>
+    <cs:effectRef idx="0"/>
+    <cs:fontRef idx="minor">
+      <a:schemeClr val="tx1"/>
+    </cs:fontRef>
+    <cs:spPr>
+      <a:ln w="9525" cap="flat" cmpd="sng" algn="ctr">
+        <a:solidFill>
+          <a:schemeClr val="tx1">
+            <a:lumMod val="35000"/>
+            <a:lumOff val="65000"/>
+          </a:schemeClr>
+        </a:solidFill>
+        <a:round/>
+      </a:ln>
+    </cs:spPr>
+  </cs:seriesLine>
+  <cs:title>
+    <cs:lnRef idx="0"/>
+    <cs:fillRef idx="0"/>
+    <cs:effectRef idx="0"/>
+    <cs:fontRef idx="minor">
+      <a:schemeClr val="tx1">
+        <a:lumMod val="65000"/>
+        <a:lumOff val="35000"/>
+      </a:schemeClr>
+    </cs:fontRef>
+    <cs:defRPr sz="1400" b="0" kern="1200" spc="0" baseline="0"/>
+  </cs:title>
+  <cs:trendline>
+    <cs:lnRef idx="0">
+      <cs:styleClr val="auto"/>
+    </cs:lnRef>
+    <cs:fillRef idx="0"/>
+    <cs:effectRef idx="0"/>
+    <cs:fontRef idx="minor">
+      <a:schemeClr val="tx1"/>
+    </cs:fontRef>
+    <cs:spPr>
+      <a:ln w="19050" cap="rnd">
+        <a:solidFill>
+          <a:schemeClr val="phClr"/>
+        </a:solidFill>
+        <a:prstDash val="sysDot"/>
+      </a:ln>
+    </cs:spPr>
+  </cs:trendline>
+  <cs:trendlineLabel>
+    <cs:lnRef idx="0"/>
+    <cs:fillRef idx="0"/>
+    <cs:effectRef idx="0"/>
+    <cs:fontRef idx="minor">
+      <a:schemeClr val="tx1">
+        <a:lumMod val="65000"/>
+        <a:lumOff val="35000"/>
+      </a:schemeClr>
+    </cs:fontRef>
+    <cs:defRPr sz="900" kern="1200"/>
+  </cs:trendlineLabel>
+  <cs:upBar>
+    <cs:lnRef idx="0"/>
+    <cs:fillRef idx="0"/>
+    <cs:effectRef idx="0"/>
+    <cs:fontRef idx="minor">
+      <a:schemeClr val="dk1"/>
+    </cs:fontRef>
+    <cs:spPr>
+      <a:solidFill>
+        <a:schemeClr val="lt1"/>
+      </a:solidFill>
+      <a:ln w="9525">
+        <a:solidFill>
+          <a:schemeClr val="tx1">
+            <a:lumMod val="15000"/>
+            <a:lumOff val="85000"/>
+          </a:schemeClr>
+        </a:solidFill>
+      </a:ln>
+    </cs:spPr>
+  </cs:upBar>
+  <cs:valueAxis>
+    <cs:lnRef idx="0"/>
+    <cs:fillRef idx="0"/>
+    <cs:effectRef idx="0"/>
+    <cs:fontRef idx="minor">
+      <a:schemeClr val="tx1">
+        <a:lumMod val="65000"/>
+        <a:lumOff val="35000"/>
+      </a:schemeClr>
+    </cs:fontRef>
+    <cs:defRPr sz="900" kern="1200"/>
+  </cs:valueAxis>
+  <cs:wall>
+    <cs:lnRef idx="0"/>
+    <cs:fillRef idx="0"/>
+    <cs:effectRef idx="0"/>
+    <cs:fontRef idx="minor">
+      <a:schemeClr val="tx1"/>
+    </cs:fontRef>
+    <cs:spPr>
+      <a:noFill/>
+      <a:ln>
+        <a:noFill/>
+      </a:ln>
+    </cs:spPr>
+  </cs:wall>
+</cs:chartStyle>
+</file>
+
 <file path=word/theme/theme1.xml><?xml version="1.0" encoding="utf-8"?>
 <a:theme xmlns:a="http://schemas.openxmlformats.org/drawingml/2006/main" name="Office Theme">
   <a:themeElements>

</xml_diff>